<commit_message>
* general text understanding... IT relation missing
</commit_message>
<xml_diff>
--- a/2012-04-18_Jan Rehwaldt_ICT in different layers of society.docx
+++ b/2012-04-18_Jan Rehwaldt_ICT in different layers of society.docx
@@ -571,29 +571,34 @@
         <w:tabs>
           <w:tab w:val="left" w:pos="2410"/>
         </w:tabs>
-        <w:spacing w:before="600"/>
+        <w:spacing w:before="360" w:after="0"/>
+        <w:ind w:left="284"/>
         <w:jc w:val="both"/>
         <w:rPr>
-          <w:lang w:val="en-US"/>
-        </w:rPr>
-      </w:pPr>
-      <w:r>
-        <w:rPr>
-          <w:lang w:val="en-US"/>
-        </w:rPr>
-        <w:t xml:space="preserve">The five layers </w:t>
-      </w:r>
-      <w:r>
-        <w:rPr>
-          <w:lang w:val="en-US"/>
-        </w:rPr>
-        <w:t>may be studied</w:t>
-      </w:r>
-      <w:r>
-        <w:rPr>
-          <w:lang w:val="en-US"/>
-        </w:rPr>
-        <w:t xml:space="preserve"> relative autonomously. Rules and mechanisms are rather not interchangeable between layers and, therefore, need separate and isolated consideration.</w:t>
+          <w:b/>
+          <w:lang w:val="en-US"/>
+        </w:rPr>
+      </w:pPr>
+      <w:r>
+        <w:rPr>
+          <w:b/>
+          <w:lang w:val="en-US"/>
+        </w:rPr>
+        <w:t>What the fuc</w:t>
+      </w:r>
+      <w:r>
+        <w:rPr>
+          <w:b/>
+          <w:lang w:val="en-US"/>
+        </w:rPr>
+        <w:t>k?</w:t>
+      </w:r>
+      <w:r>
+        <w:rPr>
+          <w:b/>
+          <w:lang w:val="en-US"/>
+        </w:rPr>
+        <w:t xml:space="preserve"> [1]</w:t>
       </w:r>
     </w:p>
     <w:p>
@@ -610,32 +615,32 @@
         <w:rPr>
           <w:lang w:val="en-US"/>
         </w:rPr>
+        <w:t xml:space="preserve">The five layers </w:t>
+      </w:r>
+      <w:r>
+        <w:rPr>
+          <w:lang w:val="en-US"/>
+        </w:rPr>
+        <w:t>may be studied</w:t>
+      </w:r>
+      <w:r>
+        <w:rPr>
+          <w:lang w:val="en-US"/>
+        </w:rPr>
+        <w:t xml:space="preserve"> relative autonomously. Rules and mechanisms are rather not interchangeable between layers and, therefore, need separate and isolated consideration.</w:t>
+      </w:r>
+      <w:r>
+        <w:rPr>
+          <w:lang w:val="en-US"/>
+        </w:rPr>
+        <w:t xml:space="preserve"> </w:t>
+      </w:r>
+      <w:r>
+        <w:rPr>
+          <w:lang w:val="en-US"/>
+        </w:rPr>
         <w:t>The division of social actors and networks into layers allows studying the targeted object on an isolated level, without the need to understand its relation to other upper or lower layers. Research on the latter relations may be postponed until a deeper understanding of those relations has been achieved by separated independent studies.</w:t>
       </w:r>
-    </w:p>
-    <w:p>
-      <w:pPr>
-        <w:tabs>
-          <w:tab w:val="left" w:pos="2410"/>
-        </w:tabs>
-        <w:spacing w:after="0"/>
-        <w:ind w:left="284"/>
-        <w:jc w:val="both"/>
-        <w:rPr>
-          <w:lang w:val="en-US"/>
-        </w:rPr>
-      </w:pPr>
-      <w:proofErr w:type="gramStart"/>
-      <w:r>
-        <w:rPr>
-          <w:b/>
-          <w:lang w:val="en-US"/>
-        </w:rPr>
-        <w:t>xxx</w:t>
-      </w:r>
-      <w:bookmarkStart w:id="0" w:name="_GoBack"/>
-      <w:bookmarkEnd w:id="0"/>
-      <w:proofErr w:type="gramEnd"/>
     </w:p>
     <w:p>
       <w:pPr>
@@ -643,15 +648,16 @@
           <w:tab w:val="left" w:pos="2410"/>
         </w:tabs>
         <w:jc w:val="both"/>
-      </w:pPr>
-      <w:proofErr w:type="gramStart"/>
-      <w:r>
-        <w:rPr>
-          <w:lang w:val="en-US"/>
-        </w:rPr>
-        <w:t>xxx</w:t>
-      </w:r>
-      <w:proofErr w:type="gramEnd"/>
+        <w:rPr>
+          <w:lang w:val="en-US"/>
+        </w:rPr>
+      </w:pPr>
+      <w:r>
+        <w:rPr>
+          <w:lang w:val="en-US"/>
+        </w:rPr>
+        <w:t>On the other hand, taking upper or lower layers into account may help understanding context and processes and should not be neglected. Still, the analysis may focus on a level at a time as different sociology techniques and methods are used depending on the layer.</w:t>
+      </w:r>
     </w:p>
     <w:p>
       <w:pPr>
@@ -667,53 +673,204 @@
         <w:rPr>
           <w:lang w:val="en-US"/>
         </w:rPr>
-        <w:t>Cool article :)</w:t>
+        <w:t xml:space="preserve">Integrating research into a classification model not only allows concretization of research methods </w:t>
+      </w:r>
+      <w:r>
+        <w:rPr>
+          <w:lang w:val="en-US"/>
+        </w:rPr>
+        <w:t xml:space="preserve">and concepts </w:t>
+      </w:r>
+      <w:r>
+        <w:rPr>
+          <w:lang w:val="en-US"/>
+        </w:rPr>
+        <w:t>used</w:t>
+      </w:r>
+      <w:r>
+        <w:rPr>
+          <w:lang w:val="en-US"/>
+        </w:rPr>
+        <w:t xml:space="preserve"> for analysis</w:t>
+      </w:r>
+      <w:r>
+        <w:rPr>
+          <w:lang w:val="en-US"/>
+        </w:rPr>
+        <w:t>, but also facilitates comparisons of multiple studies layer-wise.</w:t>
+      </w:r>
+      <w:r>
+        <w:rPr>
+          <w:lang w:val="en-US"/>
+        </w:rPr>
+        <w:t xml:space="preserve"> </w:t>
+      </w:r>
+      <w:r>
+        <w:rPr>
+          <w:lang w:val="en-US"/>
+        </w:rPr>
+        <w:t xml:space="preserve">Thus multi-level analysis allows gaining more reliable </w:t>
+      </w:r>
+      <w:r>
+        <w:rPr>
+          <w:lang w:val="en-US"/>
+        </w:rPr>
+        <w:t xml:space="preserve">results as </w:t>
+      </w:r>
+      <w:r>
+        <w:rPr>
+          <w:lang w:val="en-US"/>
+        </w:rPr>
+        <w:t xml:space="preserve">each layer can be </w:t>
+      </w:r>
+      <w:r>
+        <w:rPr>
+          <w:i/>
+          <w:lang w:val="en-US"/>
+        </w:rPr>
+        <w:t>proved</w:t>
+      </w:r>
+      <w:r>
+        <w:rPr>
+          <w:lang w:val="en-US"/>
+        </w:rPr>
+        <w:t xml:space="preserve"> and compared</w:t>
+      </w:r>
+      <w:r>
+        <w:rPr>
+          <w:lang w:val="en-US"/>
+        </w:rPr>
+        <w:t xml:space="preserve"> </w:t>
+      </w:r>
+      <w:r>
+        <w:rPr>
+          <w:lang w:val="en-US"/>
+        </w:rPr>
+        <w:t xml:space="preserve">rather </w:t>
+      </w:r>
+      <w:r>
+        <w:rPr>
+          <w:lang w:val="en-US"/>
+        </w:rPr>
+        <w:t>independently forming an overall system</w:t>
+      </w:r>
+      <w:r>
+        <w:rPr>
+          <w:lang w:val="en-US"/>
+        </w:rPr>
+        <w:t>.</w:t>
       </w:r>
     </w:p>
     <w:p>
       <w:pPr>
-        <w:spacing w:after="360"/>
+        <w:tabs>
+          <w:tab w:val="left" w:pos="2410"/>
+        </w:tabs>
         <w:jc w:val="both"/>
         <w:rPr>
-          <w:i/>
-          <w:lang w:val="en-US"/>
-        </w:rPr>
-      </w:pPr>
-      <w:r>
-        <w:rPr>
-          <w:i/>
-          <w:lang w:val="en-GB"/>
-        </w:rPr>
-        <w:t>Good analysis has paid attention to all five levels and can demonstrate the added value of the multi-level analysis. Good analysis has also identified correct questions for each particular level.</w:t>
-      </w:r>
-      <w:r>
-        <w:rPr>
-          <w:i/>
-          <w:lang w:val="en-GB"/>
-        </w:rPr>
-        <w:t xml:space="preserve"> </w:t>
-      </w:r>
-      <w:r>
-        <w:rPr>
-          <w:i/>
-          <w:lang w:val="en-GB"/>
-        </w:rPr>
-        <w:t>The text and task to it, is quite challenging, so you need to set asi</w:t>
-      </w:r>
-      <w:r>
-        <w:rPr>
-          <w:i/>
-          <w:lang w:val="en-GB"/>
-        </w:rPr>
-        <w:t>de a little extra time to do it.</w:t>
+          <w:lang w:val="en-US"/>
+        </w:rPr>
+      </w:pPr>
+      <w:r>
+        <w:rPr>
+          <w:lang w:val="en-US"/>
+        </w:rPr>
+        <w:t>Therefore there is a general advantage of analyzing social phenomena within this or similar frameworks</w:t>
+      </w:r>
+      <w:r>
+        <w:rPr>
+          <w:lang w:val="en-US"/>
+        </w:rPr>
+        <w:t xml:space="preserve"> separating the layer’s internal binding, which </w:t>
+      </w:r>
+      <w:r>
+        <w:rPr>
+          <w:lang w:val="en-US"/>
+        </w:rPr>
+        <w:t>defines</w:t>
+      </w:r>
+      <w:r>
+        <w:rPr>
+          <w:lang w:val="en-US"/>
+        </w:rPr>
+        <w:t xml:space="preserve"> its autonomy, and the inter-layer </w:t>
+      </w:r>
+      <w:r>
+        <w:rPr>
+          <w:lang w:val="en-US"/>
+        </w:rPr>
+        <w:t>linkage</w:t>
+      </w:r>
+      <w:r>
+        <w:rPr>
+          <w:lang w:val="en-US"/>
+        </w:rPr>
+        <w:t xml:space="preserve"> (micro-macro-interplay).</w:t>
       </w:r>
     </w:p>
     <w:p>
       <w:pPr>
-        <w:rPr>
-          <w:lang w:val="en-US"/>
-        </w:rPr>
-      </w:pPr>
+        <w:tabs>
+          <w:tab w:val="left" w:pos="2410"/>
+        </w:tabs>
+        <w:jc w:val="both"/>
+        <w:rPr>
+          <w:lang w:val="en-US"/>
+        </w:rPr>
+      </w:pPr>
+    </w:p>
+    <w:p>
+      <w:pPr>
+        <w:tabs>
+          <w:tab w:val="left" w:pos="2410"/>
+        </w:tabs>
+        <w:jc w:val="both"/>
+        <w:rPr>
+          <w:lang w:val="en-US"/>
+        </w:rPr>
+      </w:pPr>
+      <w:bookmarkStart w:id="0" w:name="_GoBack"/>
+      <w:bookmarkEnd w:id="0"/>
+    </w:p>
+    <w:p>
+      <w:pPr>
+        <w:tabs>
+          <w:tab w:val="left" w:pos="2410"/>
+        </w:tabs>
+        <w:jc w:val="both"/>
+        <w:rPr>
+          <w:lang w:val="en-US"/>
+        </w:rPr>
+      </w:pPr>
+      <w:r>
+        <w:rPr>
+          <w:lang w:val="en-US"/>
+        </w:rPr>
+        <w:t>Cool article :)</w:t>
+      </w:r>
+    </w:p>
+    <w:p>
+      <w:pPr>
+        <w:tabs>
+          <w:tab w:val="left" w:pos="2410"/>
+        </w:tabs>
+        <w:jc w:val="both"/>
+        <w:rPr>
+          <w:lang w:val="en-US"/>
+        </w:rPr>
+      </w:pPr>
+      <w:r>
+        <w:rPr>
+          <w:lang w:val="en-US"/>
+        </w:rPr>
+        <w:t xml:space="preserve">[1] </w:t>
+      </w:r>
+      <w:r>
+        <w:rPr>
+          <w:lang w:val="en-US"/>
+        </w:rPr>
+        <w:t>http://www.youtube.com/watch?v=JZp4r_CecP8</w:t>
+      </w:r>
     </w:p>
     <w:sectPr>
       <w:headerReference w:type="default" r:id="rId9"/>
@@ -2767,7 +2924,7 @@
 </file>
 
 <file path=customXml/itemProps1.xml><?xml version="1.0" encoding="utf-8"?>
-<ds:datastoreItem xmlns:ds="http://schemas.openxmlformats.org/officeDocument/2006/customXml" ds:itemID="{F2031D54-73A8-42CB-9355-29E0533E78AC}">
+<ds:datastoreItem xmlns:ds="http://schemas.openxmlformats.org/officeDocument/2006/customXml" ds:itemID="{86BF3C1D-94F8-4A2B-A79A-DC5225AD710A}">
   <ds:schemaRefs>
     <ds:schemaRef ds:uri="http://schemas.openxmlformats.org/officeDocument/2006/bibliography"/>
   </ds:schemaRefs>

</xml_diff>

<commit_message>
* some remarks about IT
</commit_message>
<xml_diff>
--- a/2012-04-18_Jan Rehwaldt_ICT in different layers of society.docx
+++ b/2012-04-18_Jan Rehwaldt_ICT in different layers of society.docx
@@ -766,6 +766,7 @@
         <w:tabs>
           <w:tab w:val="left" w:pos="2410"/>
         </w:tabs>
+        <w:spacing w:after="360"/>
         <w:jc w:val="both"/>
         <w:rPr>
           <w:lang w:val="en-US"/>
@@ -818,17 +819,140 @@
           <w:lang w:val="en-US"/>
         </w:rPr>
       </w:pPr>
+      <w:r>
+        <w:rPr>
+          <w:lang w:val="en-US"/>
+        </w:rPr>
+        <w:lastRenderedPageBreak/>
+        <w:t>As with all socio</w:t>
+      </w:r>
+      <w:r>
+        <w:rPr>
+          <w:lang w:val="en-US"/>
+        </w:rPr>
+        <w:t>-technical studies</w:t>
+      </w:r>
+      <w:r>
+        <w:rPr>
+          <w:lang w:val="en-US"/>
+        </w:rPr>
+        <w:t xml:space="preserve"> also IT-related research benefits from those frameworks. Depending on the concrete questions (</w:t>
+      </w:r>
+      <w:r>
+        <w:rPr>
+          <w:i/>
+          <w:lang w:val="en-US"/>
+        </w:rPr>
+        <w:t>target</w:t>
+      </w:r>
+      <w:r>
+        <w:rPr>
+          <w:i/>
+          <w:lang w:val="en-US"/>
+        </w:rPr>
+        <w:t xml:space="preserve"> group</w:t>
+      </w:r>
+      <w:r>
+        <w:rPr>
+          <w:i/>
+          <w:lang w:val="en-US"/>
+        </w:rPr>
+        <w:t>?</w:t>
+      </w:r>
+      <w:r>
+        <w:rPr>
+          <w:lang w:val="en-US"/>
+        </w:rPr>
+        <w:t xml:space="preserve"> </w:t>
+      </w:r>
+      <w:r>
+        <w:rPr>
+          <w:i/>
+          <w:lang w:val="en-US"/>
+        </w:rPr>
+        <w:t>i</w:t>
+      </w:r>
+      <w:r>
+        <w:rPr>
+          <w:i/>
+          <w:lang w:val="en-US"/>
+        </w:rPr>
+        <w:t xml:space="preserve">mpact on </w:t>
+      </w:r>
+      <w:r>
+        <w:rPr>
+          <w:i/>
+          <w:lang w:val="en-US"/>
+        </w:rPr>
+        <w:t>processes and relations? etc.</w:t>
+      </w:r>
+      <w:r>
+        <w:rPr>
+          <w:lang w:val="en-US"/>
+        </w:rPr>
+        <w:t>), which should be answered, a more precise focus (</w:t>
+      </w:r>
+      <w:r>
+        <w:rPr>
+          <w:i/>
+          <w:lang w:val="en-US"/>
+        </w:rPr>
+        <w:t>which layer?</w:t>
+      </w:r>
+      <w:r>
+        <w:rPr>
+          <w:lang w:val="en-US"/>
+        </w:rPr>
+        <w:t>) can be set</w:t>
+      </w:r>
+      <w:r>
+        <w:rPr>
+          <w:lang w:val="en-US"/>
+        </w:rPr>
+        <w:t xml:space="preserve"> leading to more accurate results</w:t>
+      </w:r>
+      <w:r>
+        <w:rPr>
+          <w:lang w:val="en-US"/>
+        </w:rPr>
+        <w:t>.</w:t>
+      </w:r>
     </w:p>
     <w:p>
       <w:pPr>
         <w:tabs>
           <w:tab w:val="left" w:pos="2410"/>
         </w:tabs>
+        <w:spacing w:after="360"/>
         <w:jc w:val="both"/>
         <w:rPr>
           <w:lang w:val="en-US"/>
         </w:rPr>
       </w:pPr>
+      <w:r>
+        <w:rPr>
+          <w:lang w:val="en-US"/>
+        </w:rPr>
+        <w:t xml:space="preserve">If, for example, the impact of the introduction of email should be analyzed the target relation has to be specified (private vs. work utilization). Depending on this context the relation (cp. inter-individual layer) may be influenced by different aspects of the institutional layer (family vs. work institution) as well as individual characteristics may unfold a greater impact on the </w:t>
+      </w:r>
+      <w:r>
+        <w:rPr>
+          <w:lang w:val="en-US"/>
+        </w:rPr>
+        <w:t>communication medium</w:t>
+      </w:r>
+      <w:r>
+        <w:rPr>
+          <w:lang w:val="en-US"/>
+        </w:rPr>
+        <w:t xml:space="preserve">’s use if the usage reason is private rather than official. Thus the upper layer describes the broader context whereas the lower one features the participating actors and their autonomic </w:t>
+      </w:r>
+      <w:r>
+        <w:rPr>
+          <w:lang w:val="en-US"/>
+        </w:rPr>
+        <w:t>appearance and behavior. The layer to be analyzed, finally, provides the structural context – the relationship.</w:t>
+      </w:r>
       <w:bookmarkStart w:id="0" w:name="_GoBack"/>
       <w:bookmarkEnd w:id="0"/>
     </w:p>
@@ -2924,7 +3048,7 @@
 </file>
 
 <file path=customXml/itemProps1.xml><?xml version="1.0" encoding="utf-8"?>
-<ds:datastoreItem xmlns:ds="http://schemas.openxmlformats.org/officeDocument/2006/customXml" ds:itemID="{86BF3C1D-94F8-4A2B-A79A-DC5225AD710A}">
+<ds:datastoreItem xmlns:ds="http://schemas.openxmlformats.org/officeDocument/2006/customXml" ds:itemID="{7BAC9C20-0F39-4A4F-BE59-4BBEC44E5E9B}">
   <ds:schemaRefs>
     <ds:schemaRef ds:uri="http://schemas.openxmlformats.org/officeDocument/2006/bibliography"/>
   </ds:schemaRefs>

</xml_diff>